<commit_message>
Add steps of data aggregation
</commit_message>
<xml_diff>
--- a/Coursera Capstone Report.docx
+++ b/Coursera Capstone Report.docx
@@ -504,6 +504,138 @@
           <w:lang w:val="en-US"/>
         </w:rPr>
         <w:t>Rating: The overall rating of the venue.</w:t>
+      </w:r>
+    </w:p>
+    <w:p>
+      <w:pPr>
+        <w:rPr>
+          <w:sz w:val="20"/>
+          <w:szCs w:val="20"/>
+          <w:lang w:val="en-US"/>
+        </w:rPr>
+      </w:pPr>
+    </w:p>
+    <w:p>
+      <w:pPr>
+        <w:rPr>
+          <w:sz w:val="20"/>
+          <w:szCs w:val="20"/>
+          <w:lang w:val="en-US"/>
+        </w:rPr>
+      </w:pPr>
+      <w:r>
+        <w:rPr>
+          <w:sz w:val="20"/>
+          <w:szCs w:val="20"/>
+          <w:lang w:val="en-US"/>
+        </w:rPr>
+        <w:t>Steps of data aggregation:</w:t>
+      </w:r>
+    </w:p>
+    <w:p>
+      <w:pPr>
+        <w:pStyle w:val="ListParagraph"/>
+        <w:numPr>
+          <w:ilvl w:val="0"/>
+          <w:numId w:val="3"/>
+        </w:numPr>
+        <w:rPr>
+          <w:sz w:val="20"/>
+          <w:szCs w:val="20"/>
+          <w:lang w:val="en-US"/>
+        </w:rPr>
+      </w:pPr>
+      <w:r>
+        <w:rPr>
+          <w:sz w:val="20"/>
+          <w:szCs w:val="20"/>
+          <w:lang w:val="en-US"/>
+        </w:rPr>
+        <w:t>The latitude and longitude values are fetched for Chandigarh.</w:t>
+      </w:r>
+    </w:p>
+    <w:p>
+      <w:pPr>
+        <w:pStyle w:val="ListParagraph"/>
+        <w:numPr>
+          <w:ilvl w:val="0"/>
+          <w:numId w:val="3"/>
+        </w:numPr>
+        <w:rPr>
+          <w:sz w:val="20"/>
+          <w:szCs w:val="20"/>
+          <w:lang w:val="en-US"/>
+        </w:rPr>
+      </w:pPr>
+      <w:r>
+        <w:rPr>
+          <w:sz w:val="20"/>
+          <w:szCs w:val="20"/>
+          <w:lang w:val="en-US"/>
+        </w:rPr>
+        <w:t>Using the Foursquare API, nearby venues are fetched.</w:t>
+      </w:r>
+    </w:p>
+    <w:p>
+      <w:pPr>
+        <w:pStyle w:val="ListParagraph"/>
+        <w:numPr>
+          <w:ilvl w:val="0"/>
+          <w:numId w:val="3"/>
+        </w:numPr>
+        <w:rPr>
+          <w:sz w:val="20"/>
+          <w:szCs w:val="20"/>
+          <w:lang w:val="en-US"/>
+        </w:rPr>
+      </w:pPr>
+      <w:r>
+        <w:rPr>
+          <w:sz w:val="20"/>
+          <w:szCs w:val="20"/>
+          <w:lang w:val="en-US"/>
+        </w:rPr>
+        <w:t>For each of those venues, the Zomato’s search API helps to extract the closest match (the same venue itself) as the parameters are set to fetch only one result with the given latitude and longitude of the venue.</w:t>
+      </w:r>
+    </w:p>
+    <w:p>
+      <w:pPr>
+        <w:pStyle w:val="ListParagraph"/>
+        <w:numPr>
+          <w:ilvl w:val="0"/>
+          <w:numId w:val="3"/>
+        </w:numPr>
+        <w:rPr>
+          <w:sz w:val="20"/>
+          <w:szCs w:val="20"/>
+          <w:lang w:val="en-US"/>
+        </w:rPr>
+      </w:pPr>
+      <w:r>
+        <w:rPr>
+          <w:sz w:val="20"/>
+          <w:szCs w:val="20"/>
+          <w:lang w:val="en-US"/>
+        </w:rPr>
+        <w:t xml:space="preserve">The data including address, average cost, price range and rating are extracted </w:t>
+      </w:r>
+      <w:r>
+        <w:rPr>
+          <w:sz w:val="20"/>
+          <w:szCs w:val="20"/>
+          <w:lang w:val="en-US"/>
+        </w:rPr>
+        <w:t>s</w:t>
+      </w:r>
+      <w:bookmarkStart w:id="0" w:name="_GoBack"/>
+      <w:bookmarkEnd w:id="0"/>
+      <w:r>
+        <w:rPr>
+          <w:sz w:val="20"/>
+          <w:szCs w:val="20"/>
+          <w:lang w:val="en-US"/>
+        </w:rPr>
+        <w:t>and added to the data from the Foursquare API.</w:t>
       </w:r>
     </w:p>
     <w:p>
@@ -614,8 +746,6 @@
           </w:rPr>
           <w:t>https://developers.zo</w:t>
         </w:r>
-        <w:bookmarkStart w:id="0" w:name="_GoBack"/>
-        <w:bookmarkEnd w:id="0"/>
         <w:r>
           <w:rPr>
             <w:rStyle w:val="Hyperlink"/>
@@ -658,6 +788,95 @@
 <file path=word/numbering.xml><?xml version="1.0" encoding="utf-8"?>
 <w:numbering xmlns:wpc="http://schemas.microsoft.com/office/word/2010/wordprocessingCanvas" xmlns:cx="http://schemas.microsoft.com/office/drawing/2014/chartex" xmlns:cx1="http://schemas.microsoft.com/office/drawing/2015/9/8/chartex" xmlns:cx2="http://schemas.microsoft.com/office/drawing/2015/10/21/chartex" xmlns:cx3="http://schemas.microsoft.com/office/drawing/2016/5/9/chartex" xmlns:cx4="http://schemas.microsoft.com/office/drawing/2016/5/10/chartex" xmlns:cx5="http://schemas.microsoft.com/office/drawing/2016/5/11/chartex" xmlns:cx6="http://schemas.microsoft.com/office/drawing/2016/5/12/chartex" xmlns:cx7="http://schemas.microsoft.com/office/drawing/2016/5/13/chartex" xmlns:cx8="http://schemas.microsoft.com/office/drawing/2016/5/14/chartex" xmlns:mc="http://schemas.openxmlformats.org/markup-compatibility/2006" xmlns:aink="http://schemas.microsoft.com/office/drawing/2016/ink" xmlns:am3d="http://schemas.microsoft.com/office/drawing/2017/model3d" xmlns:o="urn:schemas-microsoft-com:office:office" xmlns:r="http://schemas.openxmlformats.org/officeDocument/2006/relationships" xmlns:m="http://schemas.openxmlformats.org/officeDocument/2006/math" xmlns:v="urn:schemas-microsoft-com:vml" xmlns:wp14="http://schemas.microsoft.com/office/word/2010/wordprocessingDrawing" xmlns:wp="http://schemas.openxmlformats.org/drawingml/2006/wordprocessingDrawing" xmlns:w10="urn:schemas-microsoft-com:office:word" xmlns:w="http://schemas.openxmlformats.org/wordprocessingml/2006/main" xmlns:w14="http://schemas.microsoft.com/office/word/2010/wordml" xmlns:w15="http://schemas.microsoft.com/office/word/2012/wordml" xmlns:w16cid="http://schemas.microsoft.com/office/word/2016/wordml/cid" xmlns:w16se="http://schemas.microsoft.com/office/word/2015/wordml/symex" xmlns:wpg="http://schemas.microsoft.com/office/word/2010/wordprocessingGroup" xmlns:wpi="http://schemas.microsoft.com/office/word/2010/wordprocessingInk" xmlns:wne="http://schemas.microsoft.com/office/word/2006/wordml" xmlns:wps="http://schemas.microsoft.com/office/word/2010/wordprocessingShape" mc:Ignorable="w14 w15 w16se w16cid wp14">
   <w:abstractNum w:abstractNumId="0" w15:restartNumberingAfterBreak="0">
+    <w:nsid w:val="1F5A7CBB"/>
+    <w:multiLevelType w:val="hybridMultilevel"/>
+    <w:tmpl w:val="99BC32FC"/>
+    <w:lvl w:ilvl="0" w:tplc="0409000F">
+      <w:start w:val="1"/>
+      <w:numFmt w:val="decimal"/>
+      <w:lvlText w:val="%1."/>
+      <w:lvlJc w:val="left"/>
+      <w:pPr>
+        <w:ind w:left="720" w:hanging="360"/>
+      </w:pPr>
+      <w:rPr>
+        <w:rFonts w:hint="default"/>
+      </w:rPr>
+    </w:lvl>
+    <w:lvl w:ilvl="1" w:tplc="04090019" w:tentative="1">
+      <w:start w:val="1"/>
+      <w:numFmt w:val="lowerLetter"/>
+      <w:lvlText w:val="%2."/>
+      <w:lvlJc w:val="left"/>
+      <w:pPr>
+        <w:ind w:left="1440" w:hanging="360"/>
+      </w:pPr>
+    </w:lvl>
+    <w:lvl w:ilvl="2" w:tplc="0409001B" w:tentative="1">
+      <w:start w:val="1"/>
+      <w:numFmt w:val="lowerRoman"/>
+      <w:lvlText w:val="%3."/>
+      <w:lvlJc w:val="right"/>
+      <w:pPr>
+        <w:ind w:left="2160" w:hanging="180"/>
+      </w:pPr>
+    </w:lvl>
+    <w:lvl w:ilvl="3" w:tplc="0409000F" w:tentative="1">
+      <w:start w:val="1"/>
+      <w:numFmt w:val="decimal"/>
+      <w:lvlText w:val="%4."/>
+      <w:lvlJc w:val="left"/>
+      <w:pPr>
+        <w:ind w:left="2880" w:hanging="360"/>
+      </w:pPr>
+    </w:lvl>
+    <w:lvl w:ilvl="4" w:tplc="04090019" w:tentative="1">
+      <w:start w:val="1"/>
+      <w:numFmt w:val="lowerLetter"/>
+      <w:lvlText w:val="%5."/>
+      <w:lvlJc w:val="left"/>
+      <w:pPr>
+        <w:ind w:left="3600" w:hanging="360"/>
+      </w:pPr>
+    </w:lvl>
+    <w:lvl w:ilvl="5" w:tplc="0409001B" w:tentative="1">
+      <w:start w:val="1"/>
+      <w:numFmt w:val="lowerRoman"/>
+      <w:lvlText w:val="%6."/>
+      <w:lvlJc w:val="right"/>
+      <w:pPr>
+        <w:ind w:left="4320" w:hanging="180"/>
+      </w:pPr>
+    </w:lvl>
+    <w:lvl w:ilvl="6" w:tplc="0409000F" w:tentative="1">
+      <w:start w:val="1"/>
+      <w:numFmt w:val="decimal"/>
+      <w:lvlText w:val="%7."/>
+      <w:lvlJc w:val="left"/>
+      <w:pPr>
+        <w:ind w:left="5040" w:hanging="360"/>
+      </w:pPr>
+    </w:lvl>
+    <w:lvl w:ilvl="7" w:tplc="04090019" w:tentative="1">
+      <w:start w:val="1"/>
+      <w:numFmt w:val="lowerLetter"/>
+      <w:lvlText w:val="%8."/>
+      <w:lvlJc w:val="left"/>
+      <w:pPr>
+        <w:ind w:left="5760" w:hanging="360"/>
+      </w:pPr>
+    </w:lvl>
+    <w:lvl w:ilvl="8" w:tplc="0409001B" w:tentative="1">
+      <w:start w:val="1"/>
+      <w:numFmt w:val="lowerRoman"/>
+      <w:lvlText w:val="%9."/>
+      <w:lvlJc w:val="right"/>
+      <w:pPr>
+        <w:ind w:left="6480" w:hanging="180"/>
+      </w:pPr>
+    </w:lvl>
+  </w:abstractNum>
+  <w:abstractNum w:abstractNumId="1" w15:restartNumberingAfterBreak="0">
     <w:nsid w:val="44B352D8"/>
     <w:multiLevelType w:val="hybridMultilevel"/>
     <w:tmpl w:val="E0907248"/>
@@ -746,7 +965,7 @@
       </w:pPr>
     </w:lvl>
   </w:abstractNum>
-  <w:abstractNum w:abstractNumId="1" w15:restartNumberingAfterBreak="0">
+  <w:abstractNum w:abstractNumId="2" w15:restartNumberingAfterBreak="0">
     <w:nsid w:val="70CE5951"/>
     <w:multiLevelType w:val="hybridMultilevel"/>
     <w:tmpl w:val="D9844348"/>
@@ -836,10 +1055,13 @@
     </w:lvl>
   </w:abstractNum>
   <w:num w:numId="1">
-    <w:abstractNumId w:val="0"/>
+    <w:abstractNumId w:val="1"/>
   </w:num>
   <w:num w:numId="2">
-    <w:abstractNumId w:val="1"/>
+    <w:abstractNumId w:val="2"/>
+  </w:num>
+  <w:num w:numId="3">
+    <w:abstractNumId w:val="0"/>
   </w:num>
 </w:numbering>
 </file>

</xml_diff>

<commit_message>
Made introduction more clear
</commit_message>
<xml_diff>
--- a/Coursera Capstone Report.docx
+++ b/Coursera Capstone Report.docx
@@ -226,6 +226,66 @@
           <w:lang w:val="en-US"/>
         </w:rPr>
         <w:t>simultaneously give more information.</w:t>
+      </w:r>
+    </w:p>
+    <w:p>
+      <w:pPr>
+        <w:rPr>
+          <w:sz w:val="20"/>
+          <w:szCs w:val="20"/>
+          <w:lang w:val="en-US"/>
+        </w:rPr>
+      </w:pPr>
+    </w:p>
+    <w:p>
+      <w:pPr>
+        <w:rPr>
+          <w:sz w:val="20"/>
+          <w:szCs w:val="20"/>
+          <w:lang w:val="en-US"/>
+        </w:rPr>
+      </w:pPr>
+      <w:r>
+        <w:rPr>
+          <w:sz w:val="20"/>
+          <w:szCs w:val="20"/>
+          <w:lang w:val="en-US"/>
+        </w:rPr>
+        <w:t xml:space="preserve">The target audience for such a project </w:t>
+      </w:r>
+      <w:r>
+        <w:rPr>
+          <w:sz w:val="20"/>
+          <w:szCs w:val="20"/>
+          <w:lang w:val="en-US"/>
+        </w:rPr>
+        <w:t>is</w:t>
+      </w:r>
+      <w:r>
+        <w:rPr>
+          <w:sz w:val="20"/>
+          <w:szCs w:val="20"/>
+          <w:lang w:val="en-US"/>
+        </w:rPr>
+        <w:t xml:space="preserve"> </w:t>
+      </w:r>
+      <w:r>
+        <w:rPr>
+          <w:sz w:val="20"/>
+          <w:szCs w:val="20"/>
+          <w:lang w:val="en-US"/>
+        </w:rPr>
+        <w:t>twofold. Firstly, any company that wants to launch an online or mobile application through which the users can explore the city, can use the location data of venues and plot a map of the same for the users. Secondly, the people who want to explore the city can use this project to find the venue with high ratings throughout the city</w:t>
+      </w:r>
+      <w:bookmarkStart w:id="0" w:name="_GoBack"/>
+      <w:bookmarkEnd w:id="0"/>
+      <w:r>
+        <w:rPr>
+          <w:sz w:val="20"/>
+          <w:szCs w:val="20"/>
+          <w:lang w:val="en-US"/>
+        </w:rPr>
+        <w:t>.</w:t>
       </w:r>
     </w:p>
     <w:p>
@@ -627,8 +687,6 @@
         </w:rPr>
         <w:t>s</w:t>
       </w:r>
-      <w:bookmarkStart w:id="0" w:name="_GoBack"/>
-      <w:bookmarkEnd w:id="0"/>
       <w:r>
         <w:rPr>
           <w:sz w:val="20"/>

</xml_diff>